<commit_message>
inzializato l'edit del profilo
</commit_message>
<xml_diff>
--- a/doc/See&Go.docx
+++ b/doc/See&Go.docx
@@ -378,13 +378,6 @@
           <w:lang w:val="it-IT"/>
         </w:rPr>
         <w:t>falconi</w:t>
-      </w:r>
-      <w:r>
-        <w:rPr>
-          <w:rFonts w:ascii="Bahnschrift" w:eastAsia="Bahnschrift" w:hAnsi="Bahnschrift" w:cs="Bahnschrift"/>
-          <w:lang w:val="it-IT"/>
-        </w:rPr>
-        <w:t>?</w:t>
       </w:r>
       <w:r>
         <w:rPr>
@@ -758,25 +751,7 @@
           <w:sz w:val="24"/>
           <w:szCs w:val="24"/>
         </w:rPr>
-        <w:t xml:space="preserve">Il social parte da questa sezione: l’utente si ritrova dalla pagina di login e può fare due azioni: immettere username e password per loggarsi dentro al sito o registrarsi e compilare </w:t>
-      </w:r>
-      <w:proofErr w:type="gramStart"/>
-      <w:r>
-        <w:rPr>
-          <w:rFonts w:ascii="Century Schoolbook" w:hAnsi="Century Schoolbook"/>
-          <w:sz w:val="24"/>
-          <w:szCs w:val="24"/>
-        </w:rPr>
-        <w:t>i tutti</w:t>
-      </w:r>
-      <w:proofErr w:type="gramEnd"/>
-      <w:r>
-        <w:rPr>
-          <w:rFonts w:ascii="Century Schoolbook" w:hAnsi="Century Schoolbook"/>
-          <w:sz w:val="24"/>
-          <w:szCs w:val="24"/>
-        </w:rPr>
-        <w:t xml:space="preserve"> i campi, inserendo una password che ha minimo 7 caratteri. Una volta che l’utente clicca il tasto registrati vengono controllati se esiste già un username uguale o meno, controllando inoltre che le due password inserite siano uguali. Un utente registrato può adesso tornare alla pagina di login e accedere con le credenziali appena inserite.</w:t>
+        <w:t>Il social parte da questa sezione: l’utente si ritrova dalla pagina di login e può fare due azioni: immettere username e password per loggarsi dentro al sito o registrarsi e compilare i tutti i campi, inserendo una password che ha minimo 7 caratteri. Una volta che l’utente clicca il tasto registrati vengono controllati se esiste già un username uguale o meno, controllando inoltre che le due password inserite siano uguali. Un utente registrato può adesso tornare alla pagina di login e accedere con le credenziali appena inserite.</w:t>
       </w:r>
     </w:p>
     <w:p>
@@ -886,36 +861,28 @@
           <w:sz w:val="24"/>
           <w:szCs w:val="24"/>
         </w:rPr>
-        <w:t xml:space="preserve">. Tornando indietro ci </w:t>
-      </w:r>
-      <w:r>
-        <w:rPr>
-          <w:rFonts w:ascii="Century Schoolbook" w:hAnsi="Century Schoolbook"/>
+        <w:t>. Tornando indietro ci si ritroverà alla pagina di prima dove l’utente può creare un suo post con o senza immagine.</w:t>
+      </w:r>
+    </w:p>
+    <w:p>
+      <w:pPr>
+        <w:rPr>
+          <w:rFonts w:ascii="Century Schoolbook" w:hAnsi="Century Schoolbook"/>
+          <w:b/>
+          <w:bCs/>
+          <w:sz w:val="24"/>
+          <w:szCs w:val="24"/>
+        </w:rPr>
+      </w:pPr>
+      <w:r>
+        <w:rPr>
+          <w:rFonts w:ascii="Century Schoolbook" w:hAnsi="Century Schoolbook"/>
+          <w:b/>
+          <w:bCs/>
           <w:sz w:val="24"/>
           <w:szCs w:val="24"/>
         </w:rPr>
         <w:lastRenderedPageBreak/>
-        <w:t>si ritroverà alla pagina di prima dove l’utente può creare un suo post con o senza immagine.</w:t>
-      </w:r>
-    </w:p>
-    <w:p>
-      <w:pPr>
-        <w:rPr>
-          <w:rFonts w:ascii="Century Schoolbook" w:hAnsi="Century Schoolbook"/>
-          <w:b/>
-          <w:bCs/>
-          <w:sz w:val="24"/>
-          <w:szCs w:val="24"/>
-        </w:rPr>
-      </w:pPr>
-      <w:r>
-        <w:rPr>
-          <w:rFonts w:ascii="Century Schoolbook" w:hAnsi="Century Schoolbook"/>
-          <w:b/>
-          <w:bCs/>
-          <w:sz w:val="24"/>
-          <w:szCs w:val="24"/>
-        </w:rPr>
         <w:t>CERCA</w:t>
       </w:r>
     </w:p>
@@ -1280,6 +1247,7 @@
           <w:sz w:val="44"/>
           <w:szCs w:val="44"/>
         </w:rPr>
+        <w:lastRenderedPageBreak/>
         <w:t>FONT E SPETTRO CROMATICO</w:t>
       </w:r>
     </w:p>
@@ -1298,41 +1266,33 @@
           <w:sz w:val="24"/>
           <w:szCs w:val="24"/>
         </w:rPr>
-        <w:t>Si è scelto un font sans-serif in quanto ci si aspetta una lettura rapida e poco prolungata nel tempo, nello specifico si è scelto “</w:t>
-      </w:r>
-      <w:r>
-        <w:rPr>
-          <w:rFonts w:ascii="Century Schoolbook" w:hAnsi="Century Schoolbook"/>
-          <w:sz w:val="24"/>
-          <w:szCs w:val="24"/>
-        </w:rPr>
-        <w:t>???</w:t>
-      </w:r>
-      <w:r>
-        <w:rPr>
-          <w:rFonts w:ascii="Century Schoolbook" w:hAnsi="Century Schoolbook"/>
-          <w:sz w:val="24"/>
-          <w:szCs w:val="24"/>
-        </w:rPr>
-        <w:t>”.</w:t>
-      </w:r>
-      <w:r>
-        <w:rPr>
-          <w:rFonts w:ascii="Century Schoolbook" w:hAnsi="Century Schoolbook"/>
-          <w:sz w:val="24"/>
-          <w:szCs w:val="24"/>
-        </w:rPr>
-        <w:t xml:space="preserve"> </w:t>
-      </w:r>
-      <w:r>
-        <w:rPr>
-          <w:rFonts w:ascii="Century Schoolbook" w:hAnsi="Century Schoolbook"/>
-          <w:b/>
-          <w:bCs/>
-          <w:sz w:val="24"/>
-          <w:szCs w:val="24"/>
-        </w:rPr>
-        <w:t>Metterli tutti uguali</w:t>
+        <w:t xml:space="preserve">Si è scelto un font sans-serif in quanto </w:t>
+      </w:r>
+      <w:r>
+        <w:rPr>
+          <w:rFonts w:ascii="Century Schoolbook" w:hAnsi="Century Schoolbook"/>
+          <w:sz w:val="24"/>
+          <w:szCs w:val="24"/>
+        </w:rPr>
+        <w:t xml:space="preserve">vogliamo agevolare la lettura; non abbiamo scelto un font particolare ma solo </w:t>
+      </w:r>
+      <w:proofErr w:type="spellStart"/>
+      <w:r>
+        <w:rPr>
+          <w:rFonts w:ascii="Century Schoolbook" w:hAnsi="Century Schoolbook"/>
+          <w:sz w:val="24"/>
+          <w:szCs w:val="24"/>
+        </w:rPr>
+        <w:t>monospace</w:t>
+      </w:r>
+      <w:proofErr w:type="spellEnd"/>
+      <w:r>
+        <w:rPr>
+          <w:rFonts w:ascii="Century Schoolbook" w:hAnsi="Century Schoolbook"/>
+          <w:sz w:val="24"/>
+          <w:szCs w:val="24"/>
+        </w:rPr>
+        <w:t>.</w:t>
       </w:r>
     </w:p>
     <w:p>
@@ -1376,7 +1336,23 @@
           <w:sz w:val="24"/>
           <w:szCs w:val="24"/>
         </w:rPr>
-        <w:t xml:space="preserve">nostra volontà di rappresentare sia i viaggi al mare che quelli di montagna abbiamo scelto una pallette che va dal verde al blu. </w:t>
+        <w:t xml:space="preserve">nostra volontà di </w:t>
+      </w:r>
+      <w:r>
+        <w:rPr>
+          <w:rFonts w:ascii="Century Schoolbook" w:hAnsi="Century Schoolbook"/>
+          <w:sz w:val="24"/>
+          <w:szCs w:val="24"/>
+        </w:rPr>
+        <w:t>rappresentare</w:t>
+      </w:r>
+      <w:r>
+        <w:rPr>
+          <w:rFonts w:ascii="Century Schoolbook" w:hAnsi="Century Schoolbook"/>
+          <w:sz w:val="24"/>
+          <w:szCs w:val="24"/>
+        </w:rPr>
+        <w:t xml:space="preserve"> sia i viaggi al mare che quelli di montagna abbiamo scelto una pallette che va dal verde al blu. </w:t>
       </w:r>
     </w:p>
     <w:p>
@@ -1582,7 +1558,6 @@
           <w:noProof/>
           <w14:ligatures w14:val="standardContextual"/>
         </w:rPr>
-        <w:lastRenderedPageBreak/>
         <w:drawing>
           <wp:inline distT="0" distB="0" distL="0" distR="0" wp14:anchorId="2A78C801" wp14:editId="20E3C845">
             <wp:extent cx="6120130" cy="4590415"/>
@@ -1665,6 +1640,7 @@
           <w:sz w:val="44"/>
           <w:szCs w:val="44"/>
         </w:rPr>
+        <w:lastRenderedPageBreak/>
         <w:t>IMPLEMENTAZIONE</w:t>
       </w:r>
     </w:p>
@@ -1844,7 +1820,6 @@
           <w:sz w:val="24"/>
           <w:szCs w:val="24"/>
         </w:rPr>
-        <w:lastRenderedPageBreak/>
         <w:t>I file JS vengono usati per rendere la pagina dinamica e responsive mentre il linguaggio SQL viene usato per interrogare il database sfruttando il database helper.</w:t>
       </w:r>
     </w:p>

</xml_diff>